<commit_message>
java->python :control flow :snake:
</commit_message>
<xml_diff>
--- a/Basics/6. מג'אווה לפייתון- בקרת זרימה.docx
+++ b/Basics/6. מג'אווה לפייתון- בקרת זרימה.docx
@@ -8,6 +8,8 @@
           <w:rtl/>
         </w:rPr>
       </w:pPr>
+      <w:bookmarkStart w:id="0" w:name="_GoBack"/>
+      <w:bookmarkEnd w:id="0"/>
     </w:p>
     <w:p>
       <w:pPr>
@@ -3858,8 +3860,6 @@
         </w:rPr>
         <w:t>ה</w:t>
       </w:r>
-      <w:bookmarkStart w:id="0" w:name="_GoBack"/>
-      <w:bookmarkEnd w:id="0"/>
       <w:r>
         <w:rPr>
           <w:rFonts w:ascii="Consolas" w:hAnsi="Consolas" w:cstheme="minorBidi" w:hint="cs"/>
@@ -4379,7 +4379,7 @@
               <w:vertAlign w:val="subscript"/>
               <w:rtl/>
             </w:rPr>
-            <w:t>מבוא שיעור 1</w:t>
+            <w:t>בקרת זרימה</w:t>
           </w:r>
         </w:p>
         <w:p>
@@ -7706,7 +7706,7 @@
 </file>
 
 <file path=customXml/itemProps1.xml><?xml version="1.0" encoding="utf-8"?>
-<ds:datastoreItem xmlns:ds="http://schemas.openxmlformats.org/officeDocument/2006/customXml" ds:itemID="{FFDF7798-ED42-4ACD-A173-876CC53207BF}">
+<ds:datastoreItem xmlns:ds="http://schemas.openxmlformats.org/officeDocument/2006/customXml" ds:itemID="{2F7B6BDA-9D7F-48F2-B933-6B5B52D2242D}">
   <ds:schemaRefs>
     <ds:schemaRef ds:uri="http://schemas.openxmlformats.org/officeDocument/2006/bibliography"/>
   </ds:schemaRefs>

</xml_diff>